<commit_message>
updated docx's class diagram
</commit_message>
<xml_diff>
--- a/CLÍNICA MÉDICA.docx
+++ b/CLÍNICA MÉDICA.docx
@@ -1,6 +1,6 @@
 
 <file path=word/document.xml><?xml version="1.0" encoding="utf-8"?>
-<w:document xmlns:wpc="http://schemas.microsoft.com/office/word/2010/wordprocessingCanvas" xmlns:mc="http://schemas.openxmlformats.org/markup-compatibility/2006" xmlns:o="urn:schemas-microsoft-com:office:office" xmlns:r="http://schemas.openxmlformats.org/officeDocument/2006/relationships" xmlns:m="http://schemas.openxmlformats.org/officeDocument/2006/math" xmlns:v="urn:schemas-microsoft-com:vml" xmlns:wp14="http://schemas.microsoft.com/office/word/2010/wordprocessingDrawing" xmlns:wp="http://schemas.openxmlformats.org/drawingml/2006/wordprocessingDrawing" xmlns:w10="urn:schemas-microsoft-com:office:word" xmlns:w="http://schemas.openxmlformats.org/wordprocessingml/2006/main" xmlns:w14="http://schemas.microsoft.com/office/word/2010/wordml" xmlns:w15="http://schemas.microsoft.com/office/word/2012/wordml" xmlns:wpg="http://schemas.microsoft.com/office/word/2010/wordprocessingGroup" xmlns:wpi="http://schemas.microsoft.com/office/word/2010/wordprocessingInk" xmlns:wne="http://schemas.microsoft.com/office/word/2006/wordml" xmlns:wps="http://schemas.microsoft.com/office/word/2010/wordprocessingShape" mc:Ignorable="w14 w15 wp14">
+<w:document xmlns:wpc="http://schemas.microsoft.com/office/word/2010/wordprocessingCanvas" xmlns:cx="http://schemas.microsoft.com/office/drawing/2014/chartex" xmlns:cx1="http://schemas.microsoft.com/office/drawing/2015/9/8/chartex" xmlns:cx2="http://schemas.microsoft.com/office/drawing/2015/10/21/chartex" xmlns:cx3="http://schemas.microsoft.com/office/drawing/2016/5/9/chartex" xmlns:cx4="http://schemas.microsoft.com/office/drawing/2016/5/10/chartex" xmlns:cx5="http://schemas.microsoft.com/office/drawing/2016/5/11/chartex" xmlns:cx6="http://schemas.microsoft.com/office/drawing/2016/5/12/chartex" xmlns:cx7="http://schemas.microsoft.com/office/drawing/2016/5/13/chartex" xmlns:cx8="http://schemas.microsoft.com/office/drawing/2016/5/14/chartex" xmlns:mc="http://schemas.openxmlformats.org/markup-compatibility/2006" xmlns:aink="http://schemas.microsoft.com/office/drawing/2016/ink" xmlns:am3d="http://schemas.microsoft.com/office/drawing/2017/model3d" xmlns:o="urn:schemas-microsoft-com:office:office" xmlns:r="http://schemas.openxmlformats.org/officeDocument/2006/relationships" xmlns:m="http://schemas.openxmlformats.org/officeDocument/2006/math" xmlns:v="urn:schemas-microsoft-com:vml" xmlns:wp14="http://schemas.microsoft.com/office/word/2010/wordprocessingDrawing" xmlns:wp="http://schemas.openxmlformats.org/drawingml/2006/wordprocessingDrawing" xmlns:w10="urn:schemas-microsoft-com:office:word" xmlns:w="http://schemas.openxmlformats.org/wordprocessingml/2006/main" xmlns:w14="http://schemas.microsoft.com/office/word/2010/wordml" xmlns:w15="http://schemas.microsoft.com/office/word/2012/wordml" xmlns:w16cid="http://schemas.microsoft.com/office/word/2016/wordml/cid" xmlns:w16se="http://schemas.microsoft.com/office/word/2015/wordml/symex" xmlns:wpg="http://schemas.microsoft.com/office/word/2010/wordprocessingGroup" xmlns:wpi="http://schemas.microsoft.com/office/word/2010/wordprocessingInk" xmlns:wne="http://schemas.microsoft.com/office/word/2006/wordml" xmlns:wps="http://schemas.microsoft.com/office/word/2010/wordprocessingShape" mc:Ignorable="w14 w15 w16se w16cid wp14">
   <w:body>
     <w:p>
       <w:pPr>
@@ -1918,10 +1918,10 @@
           <w:lang w:eastAsia="es-ES"/>
         </w:rPr>
         <w:drawing>
-          <wp:inline distT="0" distB="0" distL="0" distR="0">
-            <wp:extent cx="5716891" cy="4126326"/>
-            <wp:effectExtent l="0" t="0" r="0" b="7620"/>
-            <wp:docPr id="2" name="Imagen 2"/>
+          <wp:inline distT="0" distB="0" distL="0" distR="0" wp14:anchorId="3EDAEA92" wp14:editId="3AEF7DD9">
+            <wp:extent cx="5400675" cy="3905250"/>
+            <wp:effectExtent l="0" t="0" r="9525" b="0"/>
+            <wp:docPr id="1" name="Imagen 1"/>
             <wp:cNvGraphicFramePr>
               <a:graphicFrameLocks xmlns:a="http://schemas.openxmlformats.org/drawingml/2006/main" noChangeAspect="1"/>
             </wp:cNvGraphicFramePr>
@@ -1929,8 +1929,10 @@
               <a:graphicData uri="http://schemas.openxmlformats.org/drawingml/2006/picture">
                 <pic:pic xmlns:pic="http://schemas.openxmlformats.org/drawingml/2006/picture">
                   <pic:nvPicPr>
-                    <pic:cNvPr id="2" name="classDiagram_updated.jpg"/>
-                    <pic:cNvPicPr/>
+                    <pic:cNvPr id="0" name="Picture 1"/>
+                    <pic:cNvPicPr>
+                      <a:picLocks noChangeAspect="1" noChangeArrowheads="1"/>
+                    </pic:cNvPicPr>
                   </pic:nvPicPr>
                   <pic:blipFill>
                     <a:blip r:embed="rId5">
@@ -1940,18 +1942,23 @@
                         </a:ext>
                       </a:extLst>
                     </a:blip>
+                    <a:srcRect/>
                     <a:stretch>
                       <a:fillRect/>
                     </a:stretch>
                   </pic:blipFill>
-                  <pic:spPr>
+                  <pic:spPr bwMode="auto">
                     <a:xfrm>
                       <a:off x="0" y="0"/>
-                      <a:ext cx="5735086" cy="4139459"/>
+                      <a:ext cx="5400675" cy="3905250"/>
                     </a:xfrm>
                     <a:prstGeom prst="rect">
                       <a:avLst/>
                     </a:prstGeom>
+                    <a:noFill/>
+                    <a:ln>
+                      <a:noFill/>
+                    </a:ln>
                   </pic:spPr>
                 </pic:pic>
               </a:graphicData>
@@ -2086,7 +2093,17 @@
           <w:sz w:val="24"/>
           <w:szCs w:val="24"/>
         </w:rPr>
-        <w:t>nombreCompleto string; Nombre y Apellidos del paciente</w:t>
+        <w:t>nombreCompleto string; Nomb</w:t>
+      </w:r>
+      <w:bookmarkStart w:id="0" w:name="_GoBack"/>
+      <w:bookmarkEnd w:id="0"/>
+      <w:r>
+        <w:rPr>
+          <w:rFonts w:ascii="Times New Roman" w:hAnsi="Times New Roman" w:cs="Times New Roman"/>
+          <w:sz w:val="24"/>
+          <w:szCs w:val="24"/>
+        </w:rPr>
+        <w:t>re y Apellidos del paciente</w:t>
       </w:r>
       <w:r>
         <w:rPr>
@@ -3765,7 +3782,6 @@
           <w:szCs w:val="24"/>
         </w:rPr>
       </w:pPr>
-      <w:bookmarkStart w:id="0" w:name="_GoBack"/>
       <w:r>
         <w:rPr>
           <w:rFonts w:ascii="Times New Roman" w:hAnsi="Times New Roman" w:cs="Times New Roman"/>
@@ -3775,7 +3791,7 @@
           <w:lang w:eastAsia="es-ES"/>
         </w:rPr>
         <w:drawing>
-          <wp:inline distT="0" distB="0" distL="0" distR="0">
+          <wp:inline distT="0" distB="0" distL="0" distR="0" wp14:anchorId="151A0BDB" wp14:editId="234583D0">
             <wp:extent cx="5400040" cy="2474259"/>
             <wp:effectExtent l="0" t="0" r="0" b="2540"/>
             <wp:docPr id="19" name="Imagen 19"/>
@@ -3816,7 +3832,6 @@
           </wp:inline>
         </w:drawing>
       </w:r>
-      <w:bookmarkEnd w:id="0"/>
     </w:p>
     <w:p>
       <w:pPr>
@@ -3839,7 +3854,7 @@
         </w:rPr>
         <w:lastRenderedPageBreak/>
         <w:drawing>
-          <wp:inline distT="0" distB="0" distL="0" distR="0">
+          <wp:inline distT="0" distB="0" distL="0" distR="0" wp14:anchorId="3CDE7F54" wp14:editId="3EC79F45">
             <wp:extent cx="5400040" cy="2444115"/>
             <wp:effectExtent l="0" t="0" r="0" b="0"/>
             <wp:docPr id="3" name="Imagen 3"/>
@@ -3890,7 +3905,7 @@
           <w:lang w:eastAsia="es-ES"/>
         </w:rPr>
         <w:drawing>
-          <wp:inline distT="0" distB="0" distL="0" distR="0">
+          <wp:inline distT="0" distB="0" distL="0" distR="0" wp14:anchorId="0B35E72C" wp14:editId="2DF232F1">
             <wp:extent cx="5400040" cy="2852420"/>
             <wp:effectExtent l="0" t="0" r="0" b="5080"/>
             <wp:docPr id="4" name="Imagen 4"/>
@@ -3941,7 +3956,7 @@
           <w:lang w:eastAsia="es-ES"/>
         </w:rPr>
         <w:drawing>
-          <wp:inline distT="0" distB="0" distL="0" distR="0">
+          <wp:inline distT="0" distB="0" distL="0" distR="0" wp14:anchorId="3F99049E" wp14:editId="6C52FCA9">
             <wp:extent cx="5400040" cy="2416175"/>
             <wp:effectExtent l="0" t="0" r="0" b="3175"/>
             <wp:docPr id="5" name="Imagen 5"/>
@@ -3993,7 +4008,7 @@
         </w:rPr>
         <w:lastRenderedPageBreak/>
         <w:drawing>
-          <wp:inline distT="0" distB="0" distL="0" distR="0">
+          <wp:inline distT="0" distB="0" distL="0" distR="0" wp14:anchorId="46B3C260" wp14:editId="7934B4C3">
             <wp:extent cx="5400040" cy="2147570"/>
             <wp:effectExtent l="0" t="0" r="0" b="5080"/>
             <wp:docPr id="6" name="Imagen 6"/>
@@ -4044,7 +4059,7 @@
           <w:lang w:eastAsia="es-ES"/>
         </w:rPr>
         <w:drawing>
-          <wp:inline distT="0" distB="0" distL="0" distR="0">
+          <wp:inline distT="0" distB="0" distL="0" distR="0" wp14:anchorId="76079F83" wp14:editId="1D7F5C67">
             <wp:extent cx="5400040" cy="2054225"/>
             <wp:effectExtent l="0" t="0" r="0" b="3175"/>
             <wp:docPr id="7" name="Imagen 7"/>
@@ -4095,7 +4110,7 @@
           <w:lang w:eastAsia="es-ES"/>
         </w:rPr>
         <w:drawing>
-          <wp:inline distT="0" distB="0" distL="0" distR="0">
+          <wp:inline distT="0" distB="0" distL="0" distR="0" wp14:anchorId="3A089FFA" wp14:editId="77EE1B60">
             <wp:extent cx="5400040" cy="2230755"/>
             <wp:effectExtent l="0" t="0" r="0" b="0"/>
             <wp:docPr id="8" name="Imagen 8"/>
@@ -4147,7 +4162,7 @@
         </w:rPr>
         <w:lastRenderedPageBreak/>
         <w:drawing>
-          <wp:inline distT="0" distB="0" distL="0" distR="0">
+          <wp:inline distT="0" distB="0" distL="0" distR="0" wp14:anchorId="049D1EC0" wp14:editId="1AB15C62">
             <wp:extent cx="5400040" cy="2383155"/>
             <wp:effectExtent l="0" t="0" r="0" b="0"/>
             <wp:docPr id="9" name="Imagen 9"/>
@@ -4198,7 +4213,7 @@
           <w:lang w:eastAsia="es-ES"/>
         </w:rPr>
         <w:drawing>
-          <wp:inline distT="0" distB="0" distL="0" distR="0">
+          <wp:inline distT="0" distB="0" distL="0" distR="0" wp14:anchorId="2131CAA9" wp14:editId="0E386B92">
             <wp:extent cx="5400040" cy="2287905"/>
             <wp:effectExtent l="0" t="0" r="0" b="0"/>
             <wp:docPr id="10" name="Imagen 10"/>
@@ -4249,7 +4264,7 @@
           <w:lang w:eastAsia="es-ES"/>
         </w:rPr>
         <w:drawing>
-          <wp:inline distT="0" distB="0" distL="0" distR="0">
+          <wp:inline distT="0" distB="0" distL="0" distR="0" wp14:anchorId="25838008" wp14:editId="40D36B07">
             <wp:extent cx="5400040" cy="2581275"/>
             <wp:effectExtent l="0" t="0" r="0" b="9525"/>
             <wp:docPr id="11" name="Imagen 11"/>
@@ -4301,7 +4316,7 @@
         </w:rPr>
         <w:lastRenderedPageBreak/>
         <w:drawing>
-          <wp:inline distT="0" distB="0" distL="0" distR="0">
+          <wp:inline distT="0" distB="0" distL="0" distR="0" wp14:anchorId="09BDC742" wp14:editId="5091EF0A">
             <wp:extent cx="5400040" cy="2075815"/>
             <wp:effectExtent l="0" t="0" r="0" b="635"/>
             <wp:docPr id="12" name="Imagen 12"/>
@@ -4352,7 +4367,7 @@
           <w:lang w:eastAsia="es-ES"/>
         </w:rPr>
         <w:drawing>
-          <wp:inline distT="0" distB="0" distL="0" distR="0">
+          <wp:inline distT="0" distB="0" distL="0" distR="0" wp14:anchorId="098C3817" wp14:editId="63507B95">
             <wp:extent cx="5400040" cy="2073275"/>
             <wp:effectExtent l="0" t="0" r="0" b="3175"/>
             <wp:docPr id="13" name="Imagen 13"/>
@@ -4403,7 +4418,7 @@
           <w:lang w:eastAsia="es-ES"/>
         </w:rPr>
         <w:drawing>
-          <wp:inline distT="0" distB="0" distL="0" distR="0">
+          <wp:inline distT="0" distB="0" distL="0" distR="0" wp14:anchorId="21A1E9EF" wp14:editId="5B983164">
             <wp:extent cx="5400040" cy="1977390"/>
             <wp:effectExtent l="0" t="0" r="0" b="3810"/>
             <wp:docPr id="14" name="Imagen 14"/>
@@ -4454,7 +4469,7 @@
           <w:lang w:eastAsia="es-ES"/>
         </w:rPr>
         <w:drawing>
-          <wp:inline distT="0" distB="0" distL="0" distR="0">
+          <wp:inline distT="0" distB="0" distL="0" distR="0" wp14:anchorId="78ABB2AD" wp14:editId="6DF27F85">
             <wp:extent cx="5400040" cy="2075815"/>
             <wp:effectExtent l="0" t="0" r="0" b="635"/>
             <wp:docPr id="15" name="Imagen 15"/>
@@ -4506,7 +4521,7 @@
         </w:rPr>
         <w:lastRenderedPageBreak/>
         <w:drawing>
-          <wp:inline distT="0" distB="0" distL="0" distR="0">
+          <wp:inline distT="0" distB="0" distL="0" distR="0" wp14:anchorId="0B130815" wp14:editId="7429BD5B">
             <wp:extent cx="5400040" cy="2075815"/>
             <wp:effectExtent l="0" t="0" r="0" b="635"/>
             <wp:docPr id="16" name="Imagen 16"/>
@@ -4557,7 +4572,7 @@
           <w:lang w:eastAsia="es-ES"/>
         </w:rPr>
         <w:drawing>
-          <wp:inline distT="0" distB="0" distL="0" distR="0">
+          <wp:inline distT="0" distB="0" distL="0" distR="0" wp14:anchorId="005240F3" wp14:editId="6E926B8A">
             <wp:extent cx="5400040" cy="2075815"/>
             <wp:effectExtent l="0" t="0" r="0" b="635"/>
             <wp:docPr id="17" name="Imagen 17"/>
@@ -4608,7 +4623,7 @@
           <w:lang w:eastAsia="es-ES"/>
         </w:rPr>
         <w:drawing>
-          <wp:inline distT="0" distB="0" distL="0" distR="0">
+          <wp:inline distT="0" distB="0" distL="0" distR="0" wp14:anchorId="02346EFF" wp14:editId="3092D0AE">
             <wp:extent cx="5400040" cy="1922780"/>
             <wp:effectExtent l="0" t="0" r="0" b="1270"/>
             <wp:docPr id="18" name="Imagen 18"/>
@@ -4683,25 +4698,7 @@
           <w:sz w:val="24"/>
           <w:szCs w:val="24"/>
         </w:rPr>
-        <w:t xml:space="preserve">-José Manuel Jurado </w:t>
-      </w:r>
-      <w:proofErr w:type="spellStart"/>
-      <w:r>
-        <w:rPr>
-          <w:rFonts w:ascii="Times New Roman" w:hAnsi="Times New Roman" w:cs="Times New Roman"/>
-          <w:sz w:val="24"/>
-          <w:szCs w:val="24"/>
-        </w:rPr>
-        <w:t>Bujalance</w:t>
-      </w:r>
-      <w:proofErr w:type="spellEnd"/>
-      <w:r>
-        <w:rPr>
-          <w:rFonts w:ascii="Times New Roman" w:hAnsi="Times New Roman" w:cs="Times New Roman"/>
-          <w:sz w:val="24"/>
-          <w:szCs w:val="24"/>
-        </w:rPr>
-        <w:t>.</w:t>
+        <w:t>-José Manuel Jurado Bujalance.</w:t>
       </w:r>
     </w:p>
     <w:p>
@@ -4904,8 +4901,8 @@
 </file>
 
 <file path=word/numbering.xml><?xml version="1.0" encoding="utf-8"?>
-<w:numbering xmlns:wpc="http://schemas.microsoft.com/office/word/2010/wordprocessingCanvas" xmlns:mc="http://schemas.openxmlformats.org/markup-compatibility/2006" xmlns:o="urn:schemas-microsoft-com:office:office" xmlns:r="http://schemas.openxmlformats.org/officeDocument/2006/relationships" xmlns:m="http://schemas.openxmlformats.org/officeDocument/2006/math" xmlns:v="urn:schemas-microsoft-com:vml" xmlns:wp14="http://schemas.microsoft.com/office/word/2010/wordprocessingDrawing" xmlns:wp="http://schemas.openxmlformats.org/drawingml/2006/wordprocessingDrawing" xmlns:w10="urn:schemas-microsoft-com:office:word" xmlns:w="http://schemas.openxmlformats.org/wordprocessingml/2006/main" xmlns:w14="http://schemas.microsoft.com/office/word/2010/wordml" xmlns:w15="http://schemas.microsoft.com/office/word/2012/wordml" xmlns:wpg="http://schemas.microsoft.com/office/word/2010/wordprocessingGroup" xmlns:wpi="http://schemas.microsoft.com/office/word/2010/wordprocessingInk" xmlns:wne="http://schemas.microsoft.com/office/word/2006/wordml" xmlns:wps="http://schemas.microsoft.com/office/word/2010/wordprocessingShape" mc:Ignorable="w14 w15 wp14">
-  <w:abstractNum w:abstractNumId="0">
+<w:numbering xmlns:wpc="http://schemas.microsoft.com/office/word/2010/wordprocessingCanvas" xmlns:cx="http://schemas.microsoft.com/office/drawing/2014/chartex" xmlns:cx1="http://schemas.microsoft.com/office/drawing/2015/9/8/chartex" xmlns:cx2="http://schemas.microsoft.com/office/drawing/2015/10/21/chartex" xmlns:cx3="http://schemas.microsoft.com/office/drawing/2016/5/9/chartex" xmlns:cx4="http://schemas.microsoft.com/office/drawing/2016/5/10/chartex" xmlns:cx5="http://schemas.microsoft.com/office/drawing/2016/5/11/chartex" xmlns:cx6="http://schemas.microsoft.com/office/drawing/2016/5/12/chartex" xmlns:cx7="http://schemas.microsoft.com/office/drawing/2016/5/13/chartex" xmlns:cx8="http://schemas.microsoft.com/office/drawing/2016/5/14/chartex" xmlns:mc="http://schemas.openxmlformats.org/markup-compatibility/2006" xmlns:aink="http://schemas.microsoft.com/office/drawing/2016/ink" xmlns:am3d="http://schemas.microsoft.com/office/drawing/2017/model3d" xmlns:o="urn:schemas-microsoft-com:office:office" xmlns:r="http://schemas.openxmlformats.org/officeDocument/2006/relationships" xmlns:m="http://schemas.openxmlformats.org/officeDocument/2006/math" xmlns:v="urn:schemas-microsoft-com:vml" xmlns:wp14="http://schemas.microsoft.com/office/word/2010/wordprocessingDrawing" xmlns:wp="http://schemas.openxmlformats.org/drawingml/2006/wordprocessingDrawing" xmlns:w10="urn:schemas-microsoft-com:office:word" xmlns:w="http://schemas.openxmlformats.org/wordprocessingml/2006/main" xmlns:w14="http://schemas.microsoft.com/office/word/2010/wordml" xmlns:w15="http://schemas.microsoft.com/office/word/2012/wordml" xmlns:w16cid="http://schemas.microsoft.com/office/word/2016/wordml/cid" xmlns:w16se="http://schemas.microsoft.com/office/word/2015/wordml/symex" xmlns:wpg="http://schemas.microsoft.com/office/word/2010/wordprocessingGroup" xmlns:wpi="http://schemas.microsoft.com/office/word/2010/wordprocessingInk" xmlns:wne="http://schemas.microsoft.com/office/word/2006/wordml" xmlns:wps="http://schemas.microsoft.com/office/word/2010/wordprocessingShape" mc:Ignorable="w14 w15 w16se w16cid wp14">
+  <w:abstractNum w:abstractNumId="0" w15:restartNumberingAfterBreak="0">
     <w:nsid w:val="01A54813"/>
     <w:multiLevelType w:val="multilevel"/>
     <w:tmpl w:val="A160712A"/>
@@ -5054,7 +5051,7 @@
       </w:rPr>
     </w:lvl>
   </w:abstractNum>
-  <w:abstractNum w:abstractNumId="1">
+  <w:abstractNum w:abstractNumId="1" w15:restartNumberingAfterBreak="0">
     <w:nsid w:val="03DC430E"/>
     <w:multiLevelType w:val="hybridMultilevel"/>
     <w:tmpl w:val="8E90A042"/>
@@ -5167,7 +5164,7 @@
       </w:rPr>
     </w:lvl>
   </w:abstractNum>
-  <w:abstractNum w:abstractNumId="2">
+  <w:abstractNum w:abstractNumId="2" w15:restartNumberingAfterBreak="0">
     <w:nsid w:val="10F958CD"/>
     <w:multiLevelType w:val="multilevel"/>
     <w:tmpl w:val="08A0271C"/>
@@ -5316,7 +5313,7 @@
       </w:rPr>
     </w:lvl>
   </w:abstractNum>
-  <w:abstractNum w:abstractNumId="3">
+  <w:abstractNum w:abstractNumId="3" w15:restartNumberingAfterBreak="0">
     <w:nsid w:val="3E6D239F"/>
     <w:multiLevelType w:val="multilevel"/>
     <w:tmpl w:val="80747B3A"/>
@@ -5465,7 +5462,7 @@
       </w:rPr>
     </w:lvl>
   </w:abstractNum>
-  <w:abstractNum w:abstractNumId="4">
+  <w:abstractNum w:abstractNumId="4" w15:restartNumberingAfterBreak="0">
     <w:nsid w:val="436F422E"/>
     <w:multiLevelType w:val="multilevel"/>
     <w:tmpl w:val="63A425EA"/>
@@ -5614,7 +5611,7 @@
       </w:rPr>
     </w:lvl>
   </w:abstractNum>
-  <w:abstractNum w:abstractNumId="5">
+  <w:abstractNum w:abstractNumId="5" w15:restartNumberingAfterBreak="0">
     <w:nsid w:val="4AF97EC8"/>
     <w:multiLevelType w:val="hybridMultilevel"/>
     <w:tmpl w:val="A7CCE07E"/>
@@ -5727,7 +5724,7 @@
       </w:rPr>
     </w:lvl>
   </w:abstractNum>
-  <w:abstractNum w:abstractNumId="6">
+  <w:abstractNum w:abstractNumId="6" w15:restartNumberingAfterBreak="0">
     <w:nsid w:val="4C80071B"/>
     <w:multiLevelType w:val="multilevel"/>
     <w:tmpl w:val="A6569C3C"/>
@@ -5876,7 +5873,7 @@
       </w:rPr>
     </w:lvl>
   </w:abstractNum>
-  <w:abstractNum w:abstractNumId="7">
+  <w:abstractNum w:abstractNumId="7" w15:restartNumberingAfterBreak="0">
     <w:nsid w:val="4FC16C2F"/>
     <w:multiLevelType w:val="multilevel"/>
     <w:tmpl w:val="4BD8124A"/>
@@ -6025,7 +6022,7 @@
       </w:rPr>
     </w:lvl>
   </w:abstractNum>
-  <w:abstractNum w:abstractNumId="8">
+  <w:abstractNum w:abstractNumId="8" w15:restartNumberingAfterBreak="0">
     <w:nsid w:val="53897A96"/>
     <w:multiLevelType w:val="multilevel"/>
     <w:tmpl w:val="1B8C21E4"/>
@@ -6174,7 +6171,7 @@
       </w:rPr>
     </w:lvl>
   </w:abstractNum>
-  <w:abstractNum w:abstractNumId="9">
+  <w:abstractNum w:abstractNumId="9" w15:restartNumberingAfterBreak="0">
     <w:nsid w:val="62BE4C90"/>
     <w:multiLevelType w:val="hybridMultilevel"/>
     <w:tmpl w:val="BD1454AC"/>
@@ -6287,7 +6284,7 @@
       </w:rPr>
     </w:lvl>
   </w:abstractNum>
-  <w:abstractNum w:abstractNumId="10">
+  <w:abstractNum w:abstractNumId="10" w15:restartNumberingAfterBreak="0">
     <w:nsid w:val="6D617274"/>
     <w:multiLevelType w:val="multilevel"/>
     <w:tmpl w:val="1F72C788"/>
@@ -6436,7 +6433,7 @@
       </w:rPr>
     </w:lvl>
   </w:abstractNum>
-  <w:abstractNum w:abstractNumId="11">
+  <w:abstractNum w:abstractNumId="11" w15:restartNumberingAfterBreak="0">
     <w:nsid w:val="748A2264"/>
     <w:multiLevelType w:val="multilevel"/>
     <w:tmpl w:val="0F6284F8"/>
@@ -6585,7 +6582,7 @@
       </w:rPr>
     </w:lvl>
   </w:abstractNum>
-  <w:abstractNum w:abstractNumId="12">
+  <w:abstractNum w:abstractNumId="12" w15:restartNumberingAfterBreak="0">
     <w:nsid w:val="78D54BF1"/>
     <w:multiLevelType w:val="multilevel"/>
     <w:tmpl w:val="4A667D26"/>
@@ -6777,7 +6774,7 @@
 </file>
 
 <file path=word/styles.xml><?xml version="1.0" encoding="utf-8"?>
-<w:styles xmlns:mc="http://schemas.openxmlformats.org/markup-compatibility/2006" xmlns:r="http://schemas.openxmlformats.org/officeDocument/2006/relationships" xmlns:w="http://schemas.openxmlformats.org/wordprocessingml/2006/main" xmlns:w14="http://schemas.microsoft.com/office/word/2010/wordml" xmlns:w15="http://schemas.microsoft.com/office/word/2012/wordml" mc:Ignorable="w14 w15">
+<w:styles xmlns:mc="http://schemas.openxmlformats.org/markup-compatibility/2006" xmlns:r="http://schemas.openxmlformats.org/officeDocument/2006/relationships" xmlns:w="http://schemas.openxmlformats.org/wordprocessingml/2006/main" xmlns:w14="http://schemas.microsoft.com/office/word/2010/wordml" xmlns:w15="http://schemas.microsoft.com/office/word/2012/wordml" xmlns:w16cid="http://schemas.microsoft.com/office/word/2016/wordml/cid" xmlns:w16se="http://schemas.microsoft.com/office/word/2015/wordml/symex" mc:Ignorable="w14 w15 w16se w16cid">
   <w:docDefaults>
     <w:rPrDefault>
       <w:rPr>
@@ -6793,7 +6790,7 @@
       </w:pPr>
     </w:pPrDefault>
   </w:docDefaults>
-  <w:latentStyles w:defLockedState="0" w:defUIPriority="99" w:defSemiHidden="0" w:defUnhideWhenUsed="0" w:defQFormat="0" w:count="371">
+  <w:latentStyles w:defLockedState="0" w:defUIPriority="99" w:defSemiHidden="0" w:defUnhideWhenUsed="0" w:defQFormat="0" w:count="376">
     <w:lsdException w:name="Normal" w:uiPriority="0" w:qFormat="1"/>
     <w:lsdException w:name="heading 1" w:uiPriority="9" w:qFormat="1"/>
     <w:lsdException w:name="heading 2" w:semiHidden="1" w:uiPriority="9" w:unhideWhenUsed="1" w:qFormat="1"/>
@@ -6899,7 +6896,6 @@
     <w:lsdException w:name="HTML Sample" w:semiHidden="1" w:unhideWhenUsed="1"/>
     <w:lsdException w:name="HTML Typewriter" w:semiHidden="1" w:unhideWhenUsed="1"/>
     <w:lsdException w:name="HTML Variable" w:semiHidden="1" w:unhideWhenUsed="1"/>
-    <w:lsdException w:name="Normal Table" w:semiHidden="1" w:unhideWhenUsed="1"/>
     <w:lsdException w:name="annotation subject" w:semiHidden="1" w:unhideWhenUsed="1"/>
     <w:lsdException w:name="No List" w:semiHidden="1" w:unhideWhenUsed="1"/>
     <w:lsdException w:name="Outline List 1" w:semiHidden="1" w:unhideWhenUsed="1"/>
@@ -6942,11 +6938,8 @@
     <w:lsdException w:name="Table Contemporary" w:semiHidden="1" w:unhideWhenUsed="1"/>
     <w:lsdException w:name="Table Elegant" w:semiHidden="1" w:unhideWhenUsed="1"/>
     <w:lsdException w:name="Table Professional" w:semiHidden="1" w:unhideWhenUsed="1"/>
-    <w:lsdException w:name="Table Subtle 1" w:semiHidden="1" w:unhideWhenUsed="1"/>
     <w:lsdException w:name="Table Subtle 2" w:semiHidden="1" w:unhideWhenUsed="1"/>
     <w:lsdException w:name="Table Web 1" w:semiHidden="1" w:unhideWhenUsed="1"/>
-    <w:lsdException w:name="Table Web 2" w:semiHidden="1" w:unhideWhenUsed="1"/>
-    <w:lsdException w:name="Table Web 3" w:semiHidden="1" w:unhideWhenUsed="1"/>
     <w:lsdException w:name="Balloon Text" w:semiHidden="1" w:unhideWhenUsed="1"/>
     <w:lsdException w:name="Table Grid" w:uiPriority="39"/>
     <w:lsdException w:name="Table Theme" w:semiHidden="1" w:unhideWhenUsed="1"/>
@@ -7165,6 +7158,11 @@
     <w:lsdException w:name="List Table 5 Dark Accent 6" w:uiPriority="50"/>
     <w:lsdException w:name="List Table 6 Colorful Accent 6" w:uiPriority="51"/>
     <w:lsdException w:name="List Table 7 Colorful Accent 6" w:uiPriority="52"/>
+    <w:lsdException w:name="Mention" w:semiHidden="1" w:unhideWhenUsed="1"/>
+    <w:lsdException w:name="Smart Hyperlink" w:semiHidden="1" w:unhideWhenUsed="1"/>
+    <w:lsdException w:name="Hashtag" w:semiHidden="1" w:unhideWhenUsed="1"/>
+    <w:lsdException w:name="Unresolved Mention" w:semiHidden="1" w:unhideWhenUsed="1"/>
+    <w:lsdException w:name="Smart Link" w:semiHidden="1" w:unhideWhenUsed="1"/>
   </w:latentStyles>
   <w:style w:type="paragraph" w:default="1" w:styleId="Normal">
     <w:name w:val="Normal"/>

</xml_diff>